<commit_message>
Capitulo 2 Numeración de figuras
</commit_message>
<xml_diff>
--- a/Capitulo 2 - Fase de Analisis y Diseño.docx
+++ b/Capitulo 2 - Fase de Analisis y Diseño.docx
@@ -299,9 +299,8 @@
         <w:pStyle w:val="Sinespaciado"/>
         <w:numPr>
           <w:ilvl w:val="0"/>
-          <w:numId w:val="38"/>
+          <w:numId w:val="39"/>
         </w:numPr>
-        <w:ind w:left="1428"/>
         <w:jc w:val="both"/>
       </w:pPr>
       <w:r>
@@ -313,9 +312,8 @@
         <w:pStyle w:val="Sinespaciado"/>
         <w:numPr>
           <w:ilvl w:val="0"/>
-          <w:numId w:val="38"/>
+          <w:numId w:val="39"/>
         </w:numPr>
-        <w:ind w:left="1428"/>
         <w:jc w:val="both"/>
       </w:pPr>
       <w:r>
@@ -327,9 +325,8 @@
         <w:pStyle w:val="Sinespaciado"/>
         <w:numPr>
           <w:ilvl w:val="0"/>
-          <w:numId w:val="38"/>
+          <w:numId w:val="39"/>
         </w:numPr>
-        <w:ind w:left="1428"/>
         <w:jc w:val="both"/>
       </w:pPr>
       <w:r>
@@ -349,9 +346,8 @@
         <w:pStyle w:val="Sinespaciado"/>
         <w:numPr>
           <w:ilvl w:val="0"/>
-          <w:numId w:val="38"/>
+          <w:numId w:val="39"/>
         </w:numPr>
-        <w:ind w:left="1428"/>
         <w:jc w:val="both"/>
       </w:pPr>
       <w:r>
@@ -361,7 +357,10 @@
     <w:p>
       <w:pPr>
         <w:pStyle w:val="Sinespaciado"/>
-        <w:ind w:left="708"/>
+        <w:numPr>
+          <w:ilvl w:val="0"/>
+          <w:numId w:val="39"/>
+        </w:numPr>
         <w:rPr>
           <w:b/>
         </w:rPr>
@@ -496,8 +495,6 @@
       <w:r>
         <w:t>Microsoft Office 2010 o superior.</w:t>
       </w:r>
-      <w:bookmarkStart w:id="0" w:name="_GoBack"/>
-      <w:bookmarkEnd w:id="0"/>
     </w:p>
     <w:p>
       <w:pPr>
@@ -948,7 +945,7 @@
           <w:b/>
         </w:rPr>
         <w:lastRenderedPageBreak/>
-        <w:t>2.1.3</w:t>
+        <w:t>2.1.5</w:t>
       </w:r>
       <w:r>
         <w:rPr>
@@ -976,7 +973,7 @@
         <w:rPr>
           <w:b/>
         </w:rPr>
-        <w:t>2.1.3</w:t>
+        <w:t>2.1.5</w:t>
       </w:r>
       <w:r>
         <w:rPr>
@@ -1095,7 +1092,7 @@
         <w:jc w:val="right"/>
       </w:pPr>
       <w:r>
-        <w:t>Figura 9</w:t>
+        <w:t>Figura 5</w:t>
       </w:r>
       <w:r>
         <w:t>: Recolectar Información</w:t>
@@ -1194,7 +1191,10 @@
         <w:jc w:val="right"/>
       </w:pPr>
       <w:r>
-        <w:t>Figura 10:</w:t>
+        <w:t>Figura 6</w:t>
+      </w:r>
+      <w:r>
+        <w:t>:</w:t>
       </w:r>
       <w:r>
         <w:t xml:space="preserve"> Caso de Uso – Configurar Días</w:t>
@@ -1306,7 +1306,7 @@
         <w:jc w:val="right"/>
       </w:pPr>
       <w:r>
-        <w:t>Figura 11</w:t>
+        <w:t>Figura 7</w:t>
       </w:r>
       <w:r>
         <w:t>: Caso de uso – Configurar Clases</w:t>
@@ -1420,7 +1420,7 @@
         <w:jc w:val="right"/>
       </w:pPr>
       <w:r>
-        <w:t>Figura 12</w:t>
+        <w:t>Figura 8</w:t>
       </w:r>
       <w:r>
         <w:t>: Caso de uso – Crear Asignatura</w:t>
@@ -1516,10 +1516,7 @@
         <w:jc w:val="right"/>
       </w:pPr>
       <w:r>
-        <w:t>Figura 1</w:t>
-      </w:r>
-      <w:r>
-        <w:t>3</w:t>
+        <w:t>Figura 9</w:t>
       </w:r>
       <w:r>
         <w:t>: Caso de uso – Editar Asignatura</w:t>
@@ -1621,7 +1618,7 @@
         <w:t>Figura 1</w:t>
       </w:r>
       <w:r>
-        <w:t>4</w:t>
+        <w:t>0</w:t>
       </w:r>
       <w:r>
         <w:t>: Caso de uso – Eliminar Asignatura</w:t>
@@ -1736,7 +1733,7 @@
         <w:t>Figura 1</w:t>
       </w:r>
       <w:r>
-        <w:t>5</w:t>
+        <w:t>1</w:t>
       </w:r>
       <w:r>
         <w:t>: Caso de uso –</w:t>
@@ -1856,7 +1853,7 @@
         <w:t>Figura 1</w:t>
       </w:r>
       <w:r>
-        <w:t>6</w:t>
+        <w:t>2</w:t>
       </w:r>
       <w:r>
         <w:t xml:space="preserve">: Caso de uso </w:t>
@@ -1968,7 +1965,7 @@
         <w:t>Figura 1</w:t>
       </w:r>
       <w:r>
-        <w:t>7</w:t>
+        <w:t>3</w:t>
       </w:r>
       <w:r>
         <w:t>: Caso de uso</w:t>
@@ -2080,7 +2077,7 @@
         <w:t>Figura 1</w:t>
       </w:r>
       <w:r>
-        <w:t>8</w:t>
+        <w:t>4</w:t>
       </w:r>
       <w:r>
         <w:t>: Caso de uso</w:t>
@@ -2220,7 +2217,7 @@
         <w:t>Figura 1</w:t>
       </w:r>
       <w:r>
-        <w:t>9</w:t>
+        <w:t>5</w:t>
       </w:r>
       <w:r>
         <w:t>: Caso de uso</w:t>
@@ -2329,7 +2326,7 @@
         </w:rPr>
       </w:pPr>
       <w:r>
-        <w:t>Figura 20</w:t>
+        <w:t>Figura 16</w:t>
       </w:r>
       <w:r>
         <w:t>: Caso de uso</w:t>
@@ -2447,7 +2444,7 @@
         </w:rPr>
       </w:pPr>
       <w:r>
-        <w:t>Figura 21</w:t>
+        <w:t>Figura 17</w:t>
       </w:r>
       <w:r>
         <w:t>: Caso de uso</w:t>
@@ -2573,7 +2570,7 @@
         </w:rPr>
       </w:pPr>
       <w:r>
-        <w:t>Figura 22</w:t>
+        <w:t>Figura 18</w:t>
       </w:r>
       <w:r>
         <w:t>: Caso de uso</w:t>
@@ -2690,7 +2687,7 @@
         </w:rPr>
       </w:pPr>
       <w:r>
-        <w:t>Figura 23</w:t>
+        <w:t>Figura 19</w:t>
       </w:r>
       <w:r>
         <w:t>: Caso de uso</w:t>
@@ -2807,7 +2804,7 @@
         </w:rPr>
       </w:pPr>
       <w:r>
-        <w:t>Figura 24</w:t>
+        <w:t>Figura 20</w:t>
       </w:r>
       <w:r>
         <w:t>: Caso de uso</w:t>
@@ -2924,7 +2921,7 @@
         </w:rPr>
       </w:pPr>
       <w:r>
-        <w:t>Figura 25</w:t>
+        <w:t>Figura 21</w:t>
       </w:r>
       <w:r>
         <w:t>: Caso de uso</w:t>
@@ -3035,7 +3032,7 @@
         </w:rPr>
       </w:pPr>
       <w:r>
-        <w:t>Figura 26</w:t>
+        <w:t>Figura 22</w:t>
       </w:r>
       <w:r>
         <w:t>: Caso de uso</w:t>
@@ -3159,7 +3156,7 @@
         </w:rPr>
       </w:pPr>
       <w:r>
-        <w:t>Figura 27</w:t>
+        <w:t>Figura 23</w:t>
       </w:r>
       <w:r>
         <w:t>: Caso de uso</w:t>
@@ -3276,7 +3273,7 @@
         </w:rPr>
       </w:pPr>
       <w:r>
-        <w:t>Figura 28</w:t>
+        <w:t>Figura 24</w:t>
       </w:r>
       <w:r>
         <w:t>: Caso de uso</w:t>
@@ -3393,7 +3390,7 @@
         </w:rPr>
       </w:pPr>
       <w:r>
-        <w:t>Figura 29</w:t>
+        <w:t>Figura 25</w:t>
       </w:r>
       <w:r>
         <w:t>: Caso de uso</w:t>
@@ -3519,7 +3516,7 @@
         </w:rPr>
       </w:pPr>
       <w:r>
-        <w:t>Figura 30</w:t>
+        <w:t>Figura 26</w:t>
       </w:r>
       <w:r>
         <w:t>: Caso de uso</w:t>
@@ -3636,7 +3633,7 @@
         </w:rPr>
       </w:pPr>
       <w:r>
-        <w:t>Figura 31</w:t>
+        <w:t>Figura 27</w:t>
       </w:r>
       <w:r>
         <w:t>: Caso de uso</w:t>
@@ -3774,7 +3771,7 @@
         </w:rPr>
       </w:pPr>
       <w:r>
-        <w:t>Figura 32</w:t>
+        <w:t>Figura 28</w:t>
       </w:r>
       <w:r>
         <w:t>: Caso de uso</w:t>
@@ -3906,7 +3903,7 @@
         </w:rPr>
       </w:pPr>
       <w:r>
-        <w:t>Figura 33</w:t>
+        <w:t>Figura 29</w:t>
       </w:r>
       <w:r>
         <w:t>: Caso de uso</w:t>
@@ -4023,7 +4020,7 @@
         </w:rPr>
       </w:pPr>
       <w:r>
-        <w:t>Figura 34</w:t>
+        <w:t>Figura 30</w:t>
       </w:r>
       <w:r>
         <w:t>: Caso de uso</w:t>
@@ -4149,7 +4146,7 @@
         </w:rPr>
       </w:pPr>
       <w:r>
-        <w:t>Figura 35</w:t>
+        <w:t>Figura 31</w:t>
       </w:r>
       <w:r>
         <w:t>: Caso de uso</w:t>
@@ -4296,7 +4293,7 @@
         </w:rPr>
       </w:pPr>
       <w:r>
-        <w:t>Figura 36</w:t>
+        <w:t>Figura 32</w:t>
       </w:r>
       <w:r>
         <w:t>: Caso de uso</w:t>
@@ -4418,7 +4415,7 @@
         </w:rPr>
       </w:pPr>
       <w:r>
-        <w:t>Figura 37</w:t>
+        <w:t>Figura 33</w:t>
       </w:r>
       <w:r>
         <w:t>: Caso de uso</w:t>
@@ -4540,7 +4537,7 @@
         </w:rPr>
       </w:pPr>
       <w:r>
-        <w:t>Figura 38</w:t>
+        <w:t>Figura 34</w:t>
       </w:r>
       <w:r>
         <w:t>: Caso de uso</w:t>
@@ -4703,7 +4700,7 @@
         </w:rPr>
       </w:pPr>
       <w:r>
-        <w:t>Figura 39</w:t>
+        <w:t>Figura 35</w:t>
       </w:r>
       <w:r>
         <w:t>: Caso de uso</w:t>
@@ -4741,7 +4738,13 @@
         <w:rPr>
           <w:b/>
         </w:rPr>
-        <w:t>2.1.3</w:t>
+        <w:t>2.1.</w:t>
+      </w:r>
+      <w:r>
+        <w:rPr>
+          <w:b/>
+        </w:rPr>
+        <w:t>5</w:t>
       </w:r>
       <w:r>
         <w:rPr>
@@ -15319,8 +15322,10 @@
         <w:rPr>
           <w:b/>
         </w:rPr>
-        <w:t>2.1.4</w:t>
-      </w:r>
+        <w:t>2.1.6</w:t>
+      </w:r>
+      <w:bookmarkStart w:id="0" w:name="_GoBack"/>
+      <w:bookmarkEnd w:id="0"/>
       <w:r>
         <w:rPr>
           <w:b/>
@@ -15401,7 +15406,7 @@
         <w:jc w:val="right"/>
       </w:pPr>
       <w:r>
-        <w:t>Figura 7</w:t>
+        <w:t>Figura 36</w:t>
       </w:r>
       <w:r>
         <w:t>:</w:t>
@@ -15500,7 +15505,10 @@
         <w:jc w:val="right"/>
       </w:pPr>
       <w:r>
-        <w:t>Figura 8</w:t>
+        <w:t xml:space="preserve">Figura </w:t>
+      </w:r>
+      <w:r>
+        <w:t>37</w:t>
       </w:r>
       <w:r>
         <w:t>:</w:t>
@@ -15556,8 +15564,8 @@
         </w:rPr>
         <w:drawing>
           <wp:inline distT="0" distB="0" distL="0" distR="0" wp14:anchorId="2AC4AF57" wp14:editId="56875C5E">
-            <wp:extent cx="4685463" cy="2895600"/>
-            <wp:effectExtent l="19050" t="19050" r="20320" b="19050"/>
+            <wp:extent cx="4495800" cy="2778389"/>
+            <wp:effectExtent l="19050" t="19050" r="19050" b="22225"/>
             <wp:docPr id="12" name="Imagen 12"/>
             <wp:cNvGraphicFramePr>
               <a:graphicFrameLocks xmlns:a="http://schemas.openxmlformats.org/drawingml/2006/main" noChangeAspect="1"/>
@@ -15587,7 +15595,7 @@
                   <pic:spPr bwMode="auto">
                     <a:xfrm>
                       <a:off x="0" y="0"/>
-                      <a:ext cx="4692829" cy="2900152"/>
+                      <a:ext cx="4503912" cy="2783402"/>
                     </a:xfrm>
                     <a:prstGeom prst="rect">
                       <a:avLst/>
@@ -15609,8 +15617,20 @@
     <w:p>
       <w:pPr>
         <w:widowControl w:val="0"/>
-        <w:jc w:val="center"/>
-      </w:pPr>
+        <w:jc w:val="right"/>
+      </w:pPr>
+      <w:r>
+        <w:t xml:space="preserve">Figura </w:t>
+      </w:r>
+      <w:r>
+        <w:t>38:</w:t>
+      </w:r>
+      <w:r>
+        <w:t xml:space="preserve"> Diagrama </w:t>
+      </w:r>
+      <w:r>
+        <w:t>de Secuencia – Configurar Periodos</w:t>
+      </w:r>
     </w:p>
     <w:p>
       <w:pPr>
@@ -15638,8 +15658,8 @@
         </w:rPr>
         <w:drawing>
           <wp:inline distT="0" distB="0" distL="0" distR="0" wp14:anchorId="21EF7218" wp14:editId="79F8C46D">
-            <wp:extent cx="4503123" cy="3676650"/>
-            <wp:effectExtent l="19050" t="19050" r="12065" b="19050"/>
+            <wp:extent cx="4164804" cy="3400425"/>
+            <wp:effectExtent l="19050" t="19050" r="26670" b="9525"/>
             <wp:docPr id="16" name="Imagen 16"/>
             <wp:cNvGraphicFramePr>
               <a:graphicFrameLocks xmlns:a="http://schemas.openxmlformats.org/drawingml/2006/main" noChangeAspect="1"/>
@@ -15669,7 +15689,7 @@
                   <pic:spPr bwMode="auto">
                     <a:xfrm>
                       <a:off x="0" y="0"/>
-                      <a:ext cx="4504581" cy="3677840"/>
+                      <a:ext cx="4168723" cy="3403625"/>
                     </a:xfrm>
                     <a:prstGeom prst="rect">
                       <a:avLst/>
@@ -15690,6 +15710,24 @@
     </w:p>
     <w:p>
       <w:pPr>
+        <w:widowControl w:val="0"/>
+        <w:jc w:val="right"/>
+      </w:pPr>
+      <w:r>
+        <w:t xml:space="preserve">Figura </w:t>
+      </w:r>
+      <w:r>
+        <w:t>39:</w:t>
+      </w:r>
+      <w:r>
+        <w:t xml:space="preserve"> Diagrama </w:t>
+      </w:r>
+      <w:r>
+        <w:t>de Secuencia – Configurar Asignaturas</w:t>
+      </w:r>
+    </w:p>
+    <w:p>
+      <w:pPr>
         <w:rPr>
           <w:b/>
         </w:rPr>
@@ -15705,7 +15743,7 @@
         <w:rPr>
           <w:b/>
         </w:rPr>
-        <w:t>. 3: Configurar Cursos – Grados</w:t>
+        <w:t>. 3: Configurar Grados</w:t>
       </w:r>
     </w:p>
     <w:p>
@@ -15721,8 +15759,8 @@
         </w:rPr>
         <w:drawing>
           <wp:inline distT="0" distB="0" distL="0" distR="0" wp14:anchorId="57949543" wp14:editId="7A2F1B5B">
-            <wp:extent cx="3914958" cy="3228975"/>
-            <wp:effectExtent l="19050" t="19050" r="28575" b="9525"/>
+            <wp:extent cx="3819525" cy="3150264"/>
+            <wp:effectExtent l="19050" t="19050" r="9525" b="12065"/>
             <wp:docPr id="13" name="Imagen 13"/>
             <wp:cNvGraphicFramePr>
               <a:graphicFrameLocks xmlns:a="http://schemas.openxmlformats.org/drawingml/2006/main" noChangeAspect="1"/>
@@ -15752,7 +15790,7 @@
                   <pic:spPr bwMode="auto">
                     <a:xfrm>
                       <a:off x="0" y="0"/>
-                      <a:ext cx="3917225" cy="3230845"/>
+                      <a:ext cx="3822129" cy="3152412"/>
                     </a:xfrm>
                     <a:prstGeom prst="rect">
                       <a:avLst/>
@@ -15774,8 +15812,20 @@
     <w:p>
       <w:pPr>
         <w:widowControl w:val="0"/>
-        <w:jc w:val="both"/>
-      </w:pPr>
+        <w:jc w:val="right"/>
+      </w:pPr>
+      <w:r>
+        <w:t xml:space="preserve">Figura </w:t>
+      </w:r>
+      <w:r>
+        <w:t>40:</w:t>
+      </w:r>
+      <w:r>
+        <w:t xml:space="preserve"> Diagrama </w:t>
+      </w:r>
+      <w:r>
+        <w:t>de Secuencia – Configurar Grados</w:t>
+      </w:r>
     </w:p>
     <w:p>
       <w:pPr>
@@ -15793,7 +15843,7 @@
         <w:rPr>
           <w:b/>
         </w:rPr>
-        <w:t>. 4: Configurar Cursos – Cursos</w:t>
+        <w:t>. 4: Configurar Cursos</w:t>
       </w:r>
     </w:p>
     <w:p>
@@ -15809,8 +15859,8 @@
         </w:rPr>
         <w:drawing>
           <wp:inline distT="0" distB="0" distL="0" distR="0" wp14:anchorId="7C396119" wp14:editId="404F03C7">
-            <wp:extent cx="4006250" cy="3829050"/>
-            <wp:effectExtent l="19050" t="19050" r="13335" b="19050"/>
+            <wp:extent cx="3856763" cy="3686175"/>
+            <wp:effectExtent l="19050" t="19050" r="10795" b="9525"/>
             <wp:docPr id="15" name="Imagen 15"/>
             <wp:cNvGraphicFramePr>
               <a:graphicFrameLocks xmlns:a="http://schemas.openxmlformats.org/drawingml/2006/main" noChangeAspect="1"/>
@@ -15840,7 +15890,7 @@
                   <pic:spPr bwMode="auto">
                     <a:xfrm>
                       <a:off x="0" y="0"/>
-                      <a:ext cx="4014757" cy="3837181"/>
+                      <a:ext cx="3865642" cy="3694661"/>
                     </a:xfrm>
                     <a:prstGeom prst="rect">
                       <a:avLst/>
@@ -15857,6 +15907,24 @@
             </a:graphic>
           </wp:inline>
         </w:drawing>
+      </w:r>
+    </w:p>
+    <w:p>
+      <w:pPr>
+        <w:widowControl w:val="0"/>
+        <w:jc w:val="right"/>
+      </w:pPr>
+      <w:r>
+        <w:t xml:space="preserve">Figura </w:t>
+      </w:r>
+      <w:r>
+        <w:t>41:</w:t>
+      </w:r>
+      <w:r>
+        <w:t xml:space="preserve"> Diagrama </w:t>
+      </w:r>
+      <w:r>
+        <w:t>de Secuencia – Configurar Cursos</w:t>
       </w:r>
     </w:p>
     <w:p>
@@ -15938,30 +16006,46 @@
     </w:p>
     <w:p>
       <w:pPr>
-        <w:rPr>
-          <w:b/>
-        </w:rPr>
-      </w:pPr>
-    </w:p>
-    <w:p>
-      <w:pPr>
-        <w:rPr>
-          <w:b/>
-        </w:rPr>
-      </w:pPr>
-      <w:r>
-        <w:rPr>
-          <w:b/>
-        </w:rPr>
-        <w:t>Diagrama de Secuencia No. 6: Configurar Profesores</w:t>
-      </w:r>
-    </w:p>
-    <w:p>
-      <w:pPr>
-        <w:rPr>
-          <w:b/>
-        </w:rPr>
-      </w:pPr>
+        <w:widowControl w:val="0"/>
+        <w:jc w:val="right"/>
+      </w:pPr>
+      <w:r>
+        <w:t xml:space="preserve">Figura </w:t>
+      </w:r>
+      <w:r>
+        <w:t>42</w:t>
+      </w:r>
+      <w:r>
+        <w:t>:</w:t>
+      </w:r>
+      <w:r>
+        <w:t xml:space="preserve"> Diagrama </w:t>
+      </w:r>
+      <w:r>
+        <w:t>de Secuencia – Configurar C</w:t>
+      </w:r>
+      <w:r>
+        <w:t>arga Académica</w:t>
+      </w:r>
+    </w:p>
+    <w:p>
+      <w:pPr>
+        <w:rPr>
+          <w:b/>
+        </w:rPr>
+      </w:pPr>
+      <w:r>
+        <w:rPr>
+          <w:b/>
+        </w:rPr>
+        <w:t>Diagrama de Secuenc</w:t>
+      </w:r>
+      <w:r>
+        <w:rPr>
+          <w:b/>
+        </w:rPr>
+        <w:t>ia No. 6: Configurar Profesores</w:t>
+      </w:r>
     </w:p>
     <w:p>
       <w:pPr>
@@ -16028,6 +16112,30 @@
     </w:p>
     <w:p>
       <w:pPr>
+        <w:widowControl w:val="0"/>
+        <w:jc w:val="right"/>
+      </w:pPr>
+      <w:r>
+        <w:t xml:space="preserve">Figura </w:t>
+      </w:r>
+      <w:r>
+        <w:t>43</w:t>
+      </w:r>
+      <w:r>
+        <w:t>:</w:t>
+      </w:r>
+      <w:r>
+        <w:t xml:space="preserve"> Diagrama </w:t>
+      </w:r>
+      <w:r>
+        <w:t xml:space="preserve">de Secuencia – Configurar </w:t>
+      </w:r>
+      <w:r>
+        <w:t>Profesores</w:t>
+      </w:r>
+    </w:p>
+    <w:p>
+      <w:pPr>
         <w:rPr>
           <w:b/>
         </w:rPr>
@@ -16059,8 +16167,8 @@
         </w:rPr>
         <w:drawing>
           <wp:inline distT="0" distB="0" distL="0" distR="0" wp14:anchorId="38F21A9A" wp14:editId="3AF34DBA">
-            <wp:extent cx="4607626" cy="3516346"/>
-            <wp:effectExtent l="19050" t="19050" r="21590" b="27305"/>
+            <wp:extent cx="4086225" cy="3118435"/>
+            <wp:effectExtent l="19050" t="19050" r="9525" b="25400"/>
             <wp:docPr id="23" name="Imagen 23"/>
             <wp:cNvGraphicFramePr>
               <a:graphicFrameLocks xmlns:a="http://schemas.openxmlformats.org/drawingml/2006/main" noChangeAspect="1"/>
@@ -16090,7 +16198,7 @@
                   <pic:spPr bwMode="auto">
                     <a:xfrm>
                       <a:off x="0" y="0"/>
-                      <a:ext cx="4618086" cy="3524329"/>
+                      <a:ext cx="4099124" cy="3128279"/>
                     </a:xfrm>
                     <a:prstGeom prst="rect">
                       <a:avLst/>
@@ -16111,6 +16219,30 @@
     </w:p>
     <w:p>
       <w:pPr>
+        <w:widowControl w:val="0"/>
+        <w:jc w:val="right"/>
+      </w:pPr>
+      <w:r>
+        <w:t xml:space="preserve">Figura </w:t>
+      </w:r>
+      <w:r>
+        <w:t>44</w:t>
+      </w:r>
+      <w:r>
+        <w:t>:</w:t>
+      </w:r>
+      <w:r>
+        <w:t xml:space="preserve"> Diagrama </w:t>
+      </w:r>
+      <w:r>
+        <w:t xml:space="preserve">de </w:t>
+      </w:r>
+      <w:r>
+        <w:t>Secuencia – Configurar Aulas</w:t>
+      </w:r>
+    </w:p>
+    <w:p>
+      <w:pPr>
         <w:rPr>
           <w:b/>
         </w:rPr>
@@ -16141,8 +16273,8 @@
         </w:rPr>
         <w:drawing>
           <wp:inline distT="0" distB="0" distL="0" distR="0" wp14:anchorId="22F9B2DC" wp14:editId="604F770A">
-            <wp:extent cx="4726379" cy="3867767"/>
-            <wp:effectExtent l="19050" t="19050" r="17145" b="19050"/>
+            <wp:extent cx="4381500" cy="3585540"/>
+            <wp:effectExtent l="19050" t="19050" r="19050" b="15240"/>
             <wp:docPr id="24" name="Imagen 24"/>
             <wp:cNvGraphicFramePr>
               <a:graphicFrameLocks xmlns:a="http://schemas.openxmlformats.org/drawingml/2006/main" noChangeAspect="1"/>
@@ -16172,7 +16304,7 @@
                   <pic:spPr bwMode="auto">
                     <a:xfrm>
                       <a:off x="0" y="0"/>
-                      <a:ext cx="4733777" cy="3873821"/>
+                      <a:ext cx="4390498" cy="3592904"/>
                     </a:xfrm>
                     <a:prstGeom prst="rect">
                       <a:avLst/>
@@ -16189,6 +16321,30 @@
             </a:graphic>
           </wp:inline>
         </w:drawing>
+      </w:r>
+    </w:p>
+    <w:p>
+      <w:pPr>
+        <w:widowControl w:val="0"/>
+        <w:jc w:val="right"/>
+      </w:pPr>
+      <w:r>
+        <w:t xml:space="preserve">Figura </w:t>
+      </w:r>
+      <w:r>
+        <w:t>45</w:t>
+      </w:r>
+      <w:r>
+        <w:t>:</w:t>
+      </w:r>
+      <w:r>
+        <w:t xml:space="preserve"> Diagrama </w:t>
+      </w:r>
+      <w:r>
+        <w:t xml:space="preserve">de </w:t>
+      </w:r>
+      <w:r>
+        <w:t>Secuencia – Configurar Clases</w:t>
       </w:r>
     </w:p>
     <w:p>
@@ -16291,8 +16447,26 @@
     <w:p>
       <w:pPr>
         <w:widowControl w:val="0"/>
-        <w:jc w:val="center"/>
-      </w:pPr>
+        <w:jc w:val="right"/>
+      </w:pPr>
+      <w:r>
+        <w:t xml:space="preserve">Figura </w:t>
+      </w:r>
+      <w:r>
+        <w:t>46</w:t>
+      </w:r>
+      <w:r>
+        <w:t>:</w:t>
+      </w:r>
+      <w:r>
+        <w:t xml:space="preserve"> Diagrama </w:t>
+      </w:r>
+      <w:r>
+        <w:t xml:space="preserve">de Secuencia – </w:t>
+      </w:r>
+      <w:r>
+        <w:t>Generar Horario</w:t>
+      </w:r>
     </w:p>
     <w:p>
       <w:pPr>
@@ -16392,10 +16566,26 @@
     <w:p>
       <w:pPr>
         <w:widowControl w:val="0"/>
-        <w:rPr>
-          <w:b/>
-        </w:rPr>
-      </w:pPr>
+        <w:jc w:val="right"/>
+      </w:pPr>
+      <w:r>
+        <w:t xml:space="preserve">Figura </w:t>
+      </w:r>
+      <w:r>
+        <w:t>47</w:t>
+      </w:r>
+      <w:r>
+        <w:t>:</w:t>
+      </w:r>
+      <w:r>
+        <w:t xml:space="preserve"> Diagrama </w:t>
+      </w:r>
+      <w:r>
+        <w:t xml:space="preserve">de Secuencia – </w:t>
+      </w:r>
+      <w:r>
+        <w:t>Reportes</w:t>
+      </w:r>
     </w:p>
     <w:p>
       <w:pPr>
@@ -16544,15 +16734,58 @@
     </w:p>
     <w:p>
       <w:pPr>
+        <w:widowControl w:val="0"/>
+        <w:jc w:val="right"/>
+      </w:pPr>
+      <w:r>
+        <w:t xml:space="preserve">Figura </w:t>
+      </w:r>
+      <w:r>
+        <w:t>48</w:t>
+      </w:r>
+      <w:r>
+        <w:t>:</w:t>
+      </w:r>
+      <w:r>
+        <w:t xml:space="preserve"> Diagrama </w:t>
+      </w:r>
+      <w:r>
+        <w:t xml:space="preserve">de </w:t>
+      </w:r>
+      <w:r>
+        <w:t>Actividad</w:t>
+      </w:r>
+      <w:r>
+        <w:t xml:space="preserve"> – Configurar </w:t>
+      </w:r>
+      <w:r>
+        <w:t>Días</w:t>
+      </w:r>
+    </w:p>
+    <w:p>
+      <w:pPr>
+        <w:rPr>
+          <w:b/>
+        </w:rPr>
+      </w:pPr>
+      <w:r>
         <w:rPr>
           <w:b/>
           <w:noProof/>
           <w:lang w:eastAsia="es-ES"/>
         </w:rPr>
-      </w:pPr>
-    </w:p>
-    <w:p>
-      <w:pPr>
+        <w:t xml:space="preserve">Diagrama de Actividad No. 2: </w:t>
+      </w:r>
+      <w:r>
+        <w:rPr>
+          <w:b/>
+        </w:rPr>
+        <w:t>Configurar Cambios de Clase</w:t>
+      </w:r>
+    </w:p>
+    <w:p>
+      <w:pPr>
+        <w:jc w:val="center"/>
         <w:rPr>
           <w:b/>
         </w:rPr>
@@ -16563,32 +16796,10 @@
           <w:noProof/>
           <w:lang w:eastAsia="es-ES"/>
         </w:rPr>
-        <w:t xml:space="preserve">Diagrama de Actividad No. 2: </w:t>
-      </w:r>
-      <w:r>
-        <w:rPr>
-          <w:b/>
-        </w:rPr>
-        <w:t>Configurar Cambios de Clase</w:t>
-      </w:r>
-    </w:p>
-    <w:p>
-      <w:pPr>
-        <w:jc w:val="center"/>
-        <w:rPr>
-          <w:b/>
-        </w:rPr>
-      </w:pPr>
-      <w:r>
-        <w:rPr>
-          <w:b/>
-          <w:noProof/>
-          <w:lang w:eastAsia="es-ES"/>
-        </w:rPr>
         <w:drawing>
           <wp:inline distT="0" distB="0" distL="0" distR="0" wp14:anchorId="6FAE71D2" wp14:editId="12517AEE">
-            <wp:extent cx="2188845" cy="3224508"/>
-            <wp:effectExtent l="19050" t="19050" r="20955" b="14605"/>
+            <wp:extent cx="2066925" cy="3044901"/>
+            <wp:effectExtent l="19050" t="19050" r="9525" b="22225"/>
             <wp:docPr id="29" name="Imagen 29"/>
             <wp:cNvGraphicFramePr>
               <a:graphicFrameLocks xmlns:a="http://schemas.openxmlformats.org/drawingml/2006/main" noChangeAspect="1"/>
@@ -16618,7 +16829,7 @@
                   <pic:spPr bwMode="auto">
                     <a:xfrm>
                       <a:off x="0" y="0"/>
-                      <a:ext cx="2195540" cy="3234371"/>
+                      <a:ext cx="2074222" cy="3055650"/>
                     </a:xfrm>
                     <a:prstGeom prst="rect">
                       <a:avLst/>
@@ -16639,6 +16850,30 @@
     </w:p>
     <w:p>
       <w:pPr>
+        <w:widowControl w:val="0"/>
+        <w:jc w:val="right"/>
+      </w:pPr>
+      <w:r>
+        <w:t xml:space="preserve">Figura </w:t>
+      </w:r>
+      <w:r>
+        <w:t>49</w:t>
+      </w:r>
+      <w:r>
+        <w:t>:</w:t>
+      </w:r>
+      <w:r>
+        <w:t xml:space="preserve"> Diagrama </w:t>
+      </w:r>
+      <w:r>
+        <w:t xml:space="preserve">de Actividad – Configurar </w:t>
+      </w:r>
+      <w:r>
+        <w:t>Cambios de Clase</w:t>
+      </w:r>
+    </w:p>
+    <w:p>
+      <w:pPr>
         <w:rPr>
           <w:b/>
         </w:rPr>
@@ -16658,13 +16893,6 @@
         </w:rPr>
         <w:t>Registrar Asignatura</w:t>
       </w:r>
-    </w:p>
-    <w:p>
-      <w:pPr>
-        <w:rPr>
-          <w:b/>
-        </w:rPr>
-      </w:pPr>
     </w:p>
     <w:p>
       <w:pPr>
@@ -16733,25 +16961,46 @@
     </w:p>
     <w:p>
       <w:pPr>
+        <w:widowControl w:val="0"/>
+        <w:jc w:val="right"/>
+      </w:pPr>
+      <w:r>
+        <w:t xml:space="preserve">Figura </w:t>
+      </w:r>
+      <w:r>
+        <w:t>50</w:t>
+      </w:r>
+      <w:r>
+        <w:t>:</w:t>
+      </w:r>
+      <w:r>
+        <w:t xml:space="preserve"> Diagrama </w:t>
+      </w:r>
+      <w:r>
+        <w:t xml:space="preserve">de Actividad – </w:t>
+      </w:r>
+      <w:r>
+        <w:t>Registrar Asignatura</w:t>
+      </w:r>
+    </w:p>
+    <w:p>
+      <w:pPr>
+        <w:widowControl w:val="0"/>
+        <w:jc w:val="right"/>
+      </w:pPr>
+    </w:p>
+    <w:p>
+      <w:pPr>
+        <w:rPr>
+          <w:b/>
+        </w:rPr>
+      </w:pPr>
+      <w:r>
         <w:rPr>
           <w:b/>
           <w:noProof/>
           <w:lang w:eastAsia="es-ES"/>
         </w:rPr>
-      </w:pPr>
-    </w:p>
-    <w:p>
-      <w:pPr>
-        <w:rPr>
-          <w:b/>
-        </w:rPr>
-      </w:pPr>
-      <w:r>
-        <w:rPr>
-          <w:b/>
-          <w:noProof/>
-          <w:lang w:eastAsia="es-ES"/>
-        </w:rPr>
         <w:t xml:space="preserve">Diagrama de Actividad No. 4: </w:t>
       </w:r>
       <w:r>
@@ -16760,13 +17009,6 @@
         </w:rPr>
         <w:t>Editar Asignatura</w:t>
       </w:r>
-    </w:p>
-    <w:p>
-      <w:pPr>
-        <w:rPr>
-          <w:b/>
-        </w:rPr>
-      </w:pPr>
     </w:p>
     <w:p>
       <w:pPr>
@@ -16835,6 +17077,30 @@
     </w:p>
     <w:p>
       <w:pPr>
+        <w:widowControl w:val="0"/>
+        <w:jc w:val="right"/>
+      </w:pPr>
+      <w:r>
+        <w:t xml:space="preserve">Figura </w:t>
+      </w:r>
+      <w:r>
+        <w:t>51</w:t>
+      </w:r>
+      <w:r>
+        <w:t>:</w:t>
+      </w:r>
+      <w:r>
+        <w:t xml:space="preserve"> Diagrama </w:t>
+      </w:r>
+      <w:r>
+        <w:t xml:space="preserve">de Actividad – </w:t>
+      </w:r>
+      <w:r>
+        <w:t>Editar Asignatura</w:t>
+      </w:r>
+    </w:p>
+    <w:p>
+      <w:pPr>
         <w:rPr>
           <w:b/>
         </w:rPr>
@@ -16854,13 +17120,6 @@
         </w:rPr>
         <w:t>Eliminar Asignatura</w:t>
       </w:r>
-    </w:p>
-    <w:p>
-      <w:pPr>
-        <w:rPr>
-          <w:b/>
-        </w:rPr>
-      </w:pPr>
     </w:p>
     <w:p>
       <w:pPr>
@@ -16929,6 +17188,30 @@
     </w:p>
     <w:p>
       <w:pPr>
+        <w:widowControl w:val="0"/>
+        <w:jc w:val="right"/>
+      </w:pPr>
+      <w:r>
+        <w:t xml:space="preserve">Figura </w:t>
+      </w:r>
+      <w:r>
+        <w:t>52</w:t>
+      </w:r>
+      <w:r>
+        <w:t>:</w:t>
+      </w:r>
+      <w:r>
+        <w:t xml:space="preserve"> Diagrama </w:t>
+      </w:r>
+      <w:r>
+        <w:t xml:space="preserve">de Actividad – </w:t>
+      </w:r>
+      <w:r>
+        <w:t>Eliminar Asignatura</w:t>
+      </w:r>
+    </w:p>
+    <w:p>
+      <w:pPr>
         <w:rPr>
           <w:b/>
         </w:rPr>
@@ -16954,13 +17237,6 @@
         </w:rPr>
         <w:t>Registrar Grado</w:t>
       </w:r>
-    </w:p>
-    <w:p>
-      <w:pPr>
-        <w:rPr>
-          <w:b/>
-        </w:rPr>
-      </w:pPr>
     </w:p>
     <w:p>
       <w:pPr>
@@ -17029,6 +17305,30 @@
     </w:p>
     <w:p>
       <w:pPr>
+        <w:widowControl w:val="0"/>
+        <w:jc w:val="right"/>
+      </w:pPr>
+      <w:r>
+        <w:t xml:space="preserve">Figura </w:t>
+      </w:r>
+      <w:r>
+        <w:t>53</w:t>
+      </w:r>
+      <w:r>
+        <w:t>:</w:t>
+      </w:r>
+      <w:r>
+        <w:t xml:space="preserve"> Diagrama </w:t>
+      </w:r>
+      <w:r>
+        <w:t xml:space="preserve">de Actividad – </w:t>
+      </w:r>
+      <w:r>
+        <w:t>Registrar Grado</w:t>
+      </w:r>
+    </w:p>
+    <w:p>
+      <w:pPr>
         <w:rPr>
           <w:b/>
         </w:rPr>
@@ -17055,13 +17355,6 @@
         </w:rPr>
         <w:t>Editar Grado</w:t>
       </w:r>
-    </w:p>
-    <w:p>
-      <w:pPr>
-        <w:rPr>
-          <w:b/>
-        </w:rPr>
-      </w:pPr>
     </w:p>
     <w:p>
       <w:pPr>
@@ -17130,6 +17423,30 @@
     </w:p>
     <w:p>
       <w:pPr>
+        <w:widowControl w:val="0"/>
+        <w:jc w:val="right"/>
+      </w:pPr>
+      <w:r>
+        <w:t xml:space="preserve">Figura </w:t>
+      </w:r>
+      <w:r>
+        <w:t>54</w:t>
+      </w:r>
+      <w:r>
+        <w:t>:</w:t>
+      </w:r>
+      <w:r>
+        <w:t xml:space="preserve"> Diagrama </w:t>
+      </w:r>
+      <w:r>
+        <w:t xml:space="preserve">de Actividad – </w:t>
+      </w:r>
+      <w:r>
+        <w:t>Editar Grado</w:t>
+      </w:r>
+    </w:p>
+    <w:p>
+      <w:pPr>
         <w:rPr>
           <w:b/>
         </w:rPr>
@@ -17155,13 +17472,6 @@
         </w:rPr>
         <w:t>Eliminar Grado</w:t>
       </w:r>
-    </w:p>
-    <w:p>
-      <w:pPr>
-        <w:rPr>
-          <w:b/>
-        </w:rPr>
-      </w:pPr>
     </w:p>
     <w:p>
       <w:pPr>
@@ -17230,6 +17540,30 @@
     </w:p>
     <w:p>
       <w:pPr>
+        <w:widowControl w:val="0"/>
+        <w:jc w:val="right"/>
+      </w:pPr>
+      <w:r>
+        <w:t xml:space="preserve">Figura </w:t>
+      </w:r>
+      <w:r>
+        <w:t>55</w:t>
+      </w:r>
+      <w:r>
+        <w:t>:</w:t>
+      </w:r>
+      <w:r>
+        <w:t xml:space="preserve"> Diagrama </w:t>
+      </w:r>
+      <w:r>
+        <w:t xml:space="preserve">de Actividad – </w:t>
+      </w:r>
+      <w:r>
+        <w:t>Eliminar Grado</w:t>
+      </w:r>
+    </w:p>
+    <w:p>
+      <w:pPr>
         <w:jc w:val="center"/>
         <w:rPr>
           <w:b/>
@@ -17325,11 +17659,27 @@
     </w:p>
     <w:p>
       <w:pPr>
-        <w:jc w:val="center"/>
-        <w:rPr>
-          <w:b/>
-        </w:rPr>
-      </w:pPr>
+        <w:widowControl w:val="0"/>
+        <w:jc w:val="right"/>
+      </w:pPr>
+      <w:r>
+        <w:t xml:space="preserve">Figura </w:t>
+      </w:r>
+      <w:r>
+        <w:t>56</w:t>
+      </w:r>
+      <w:r>
+        <w:t>:</w:t>
+      </w:r>
+      <w:r>
+        <w:t xml:space="preserve"> Diagrama </w:t>
+      </w:r>
+      <w:r>
+        <w:t xml:space="preserve">de Actividad – </w:t>
+      </w:r>
+      <w:r>
+        <w:t>Registrar Nuevo Curso</w:t>
+      </w:r>
     </w:p>
     <w:p>
       <w:pPr>
@@ -17367,8 +17717,8 @@
         </w:rPr>
         <w:drawing>
           <wp:inline distT="0" distB="0" distL="0" distR="0" wp14:anchorId="0F2082C7" wp14:editId="6D45D0C6">
-            <wp:extent cx="1640085" cy="3619500"/>
-            <wp:effectExtent l="19050" t="19050" r="17780" b="19050"/>
+            <wp:extent cx="1545133" cy="3409950"/>
+            <wp:effectExtent l="19050" t="19050" r="17145" b="19050"/>
             <wp:docPr id="38" name="Imagen 38"/>
             <wp:cNvGraphicFramePr>
               <a:graphicFrameLocks xmlns:a="http://schemas.openxmlformats.org/drawingml/2006/main" noChangeAspect="1"/>
@@ -17398,7 +17748,7 @@
                   <pic:spPr bwMode="auto">
                     <a:xfrm>
                       <a:off x="0" y="0"/>
-                      <a:ext cx="1645842" cy="3632205"/>
+                      <a:ext cx="1552086" cy="3425294"/>
                     </a:xfrm>
                     <a:prstGeom prst="rect">
                       <a:avLst/>
@@ -17415,6 +17765,30 @@
             </a:graphic>
           </wp:inline>
         </w:drawing>
+      </w:r>
+    </w:p>
+    <w:p>
+      <w:pPr>
+        <w:widowControl w:val="0"/>
+        <w:jc w:val="right"/>
+      </w:pPr>
+      <w:r>
+        <w:t xml:space="preserve">Figura </w:t>
+      </w:r>
+      <w:r>
+        <w:t>57</w:t>
+      </w:r>
+      <w:r>
+        <w:t>:</w:t>
+      </w:r>
+      <w:r>
+        <w:t xml:space="preserve"> Diagrama </w:t>
+      </w:r>
+      <w:r>
+        <w:t xml:space="preserve">de Actividad – </w:t>
+      </w:r>
+      <w:r>
+        <w:t>Editar Curso</w:t>
       </w:r>
     </w:p>
     <w:p>
@@ -17506,11 +17880,27 @@
     </w:p>
     <w:p>
       <w:pPr>
-        <w:jc w:val="center"/>
-        <w:rPr>
-          <w:b/>
-        </w:rPr>
-      </w:pPr>
+        <w:widowControl w:val="0"/>
+        <w:jc w:val="right"/>
+      </w:pPr>
+      <w:r>
+        <w:t xml:space="preserve">Figura </w:t>
+      </w:r>
+      <w:r>
+        <w:t>5</w:t>
+      </w:r>
+      <w:r>
+        <w:t>8:</w:t>
+      </w:r>
+      <w:r>
+        <w:t xml:space="preserve"> Diagrama </w:t>
+      </w:r>
+      <w:r>
+        <w:t xml:space="preserve">de Actividad – </w:t>
+      </w:r>
+      <w:r>
+        <w:t>Eliminar Curso</w:t>
+      </w:r>
     </w:p>
     <w:p>
       <w:pPr>
@@ -17548,8 +17938,8 @@
         </w:rPr>
         <w:drawing>
           <wp:inline distT="0" distB="0" distL="0" distR="0" wp14:anchorId="2E68E059" wp14:editId="08738430">
-            <wp:extent cx="2352675" cy="3512087"/>
-            <wp:effectExtent l="19050" t="19050" r="9525" b="12700"/>
+            <wp:extent cx="2209800" cy="3298803"/>
+            <wp:effectExtent l="19050" t="19050" r="19050" b="16510"/>
             <wp:docPr id="40" name="Imagen 40"/>
             <wp:cNvGraphicFramePr>
               <a:graphicFrameLocks xmlns:a="http://schemas.openxmlformats.org/drawingml/2006/main" noChangeAspect="1"/>
@@ -17579,7 +17969,7 @@
                   <pic:spPr bwMode="auto">
                     <a:xfrm>
                       <a:off x="0" y="0"/>
-                      <a:ext cx="2356679" cy="3518065"/>
+                      <a:ext cx="2217288" cy="3309981"/>
                     </a:xfrm>
                     <a:prstGeom prst="rect">
                       <a:avLst/>
@@ -17596,6 +17986,30 @@
             </a:graphic>
           </wp:inline>
         </w:drawing>
+      </w:r>
+    </w:p>
+    <w:p>
+      <w:pPr>
+        <w:widowControl w:val="0"/>
+        <w:jc w:val="right"/>
+      </w:pPr>
+      <w:r>
+        <w:t xml:space="preserve">Figura </w:t>
+      </w:r>
+      <w:r>
+        <w:t>59</w:t>
+      </w:r>
+      <w:r>
+        <w:t>:</w:t>
+      </w:r>
+      <w:r>
+        <w:t xml:space="preserve"> Diagrama </w:t>
+      </w:r>
+      <w:r>
+        <w:t xml:space="preserve">de Actividad – </w:t>
+      </w:r>
+      <w:r>
+        <w:t>Registrar Nueva Carga Académica</w:t>
       </w:r>
     </w:p>
     <w:p>
@@ -17687,11 +18101,27 @@
     </w:p>
     <w:p>
       <w:pPr>
-        <w:jc w:val="center"/>
-        <w:rPr>
-          <w:b/>
-        </w:rPr>
-      </w:pPr>
+        <w:widowControl w:val="0"/>
+        <w:jc w:val="right"/>
+      </w:pPr>
+      <w:r>
+        <w:t xml:space="preserve">Figura </w:t>
+      </w:r>
+      <w:r>
+        <w:t>60</w:t>
+      </w:r>
+      <w:r>
+        <w:t>:</w:t>
+      </w:r>
+      <w:r>
+        <w:t xml:space="preserve"> Diagrama </w:t>
+      </w:r>
+      <w:r>
+        <w:t xml:space="preserve">de Actividad – </w:t>
+      </w:r>
+      <w:r>
+        <w:t>Editar Carga Académica</w:t>
+      </w:r>
     </w:p>
     <w:p>
       <w:pPr>
@@ -17729,8 +18159,8 @@
         </w:rPr>
         <w:drawing>
           <wp:inline distT="0" distB="0" distL="0" distR="0" wp14:anchorId="1DA34C05" wp14:editId="1CA81B95">
-            <wp:extent cx="2028897" cy="3609975"/>
-            <wp:effectExtent l="19050" t="19050" r="28575" b="9525"/>
+            <wp:extent cx="1929130" cy="3432461"/>
+            <wp:effectExtent l="19050" t="19050" r="13970" b="15875"/>
             <wp:docPr id="42" name="Imagen 42"/>
             <wp:cNvGraphicFramePr>
               <a:graphicFrameLocks xmlns:a="http://schemas.openxmlformats.org/drawingml/2006/main" noChangeAspect="1"/>
@@ -17760,7 +18190,7 @@
                   <pic:spPr bwMode="auto">
                     <a:xfrm>
                       <a:off x="0" y="0"/>
-                      <a:ext cx="2029031" cy="3610213"/>
+                      <a:ext cx="1931424" cy="3436543"/>
                     </a:xfrm>
                     <a:prstGeom prst="rect">
                       <a:avLst/>
@@ -17781,6 +18211,30 @@
     </w:p>
     <w:p>
       <w:pPr>
+        <w:widowControl w:val="0"/>
+        <w:jc w:val="right"/>
+      </w:pPr>
+      <w:r>
+        <w:t xml:space="preserve">Figura </w:t>
+      </w:r>
+      <w:r>
+        <w:t>61</w:t>
+      </w:r>
+      <w:r>
+        <w:t>:</w:t>
+      </w:r>
+      <w:r>
+        <w:t xml:space="preserve"> Diagrama </w:t>
+      </w:r>
+      <w:r>
+        <w:t xml:space="preserve">de Actividad – </w:t>
+      </w:r>
+      <w:r>
+        <w:t>Eliminar Carga Académica</w:t>
+      </w:r>
+    </w:p>
+    <w:p>
+      <w:pPr>
         <w:rPr>
           <w:b/>
         </w:rPr>
@@ -17800,15 +18254,6 @@
         </w:rPr>
         <w:t>Registrar Nuevo Profesor</w:t>
       </w:r>
-    </w:p>
-    <w:p>
-      <w:pPr>
-        <w:rPr>
-          <w:b/>
-          <w:noProof/>
-          <w:lang w:eastAsia="es-ES"/>
-        </w:rPr>
-      </w:pPr>
     </w:p>
     <w:p>
       <w:pPr>
@@ -17877,11 +18322,27 @@
     </w:p>
     <w:p>
       <w:pPr>
-        <w:jc w:val="center"/>
-        <w:rPr>
-          <w:b/>
-        </w:rPr>
-      </w:pPr>
+        <w:widowControl w:val="0"/>
+        <w:jc w:val="right"/>
+      </w:pPr>
+      <w:r>
+        <w:t xml:space="preserve">Figura </w:t>
+      </w:r>
+      <w:r>
+        <w:t>62</w:t>
+      </w:r>
+      <w:r>
+        <w:t>:</w:t>
+      </w:r>
+      <w:r>
+        <w:t xml:space="preserve"> Diagrama </w:t>
+      </w:r>
+      <w:r>
+        <w:t xml:space="preserve">de Actividad – </w:t>
+      </w:r>
+      <w:r>
+        <w:t>Registrar Nuevo Profesor</w:t>
+      </w:r>
     </w:p>
     <w:p>
       <w:pPr>
@@ -17903,13 +18364,6 @@
         </w:rPr>
         <w:t>Eliminar Profesor</w:t>
       </w:r>
-    </w:p>
-    <w:p>
-      <w:pPr>
-        <w:rPr>
-          <w:b/>
-        </w:rPr>
-      </w:pPr>
     </w:p>
     <w:p>
       <w:pPr>
@@ -17978,6 +18432,36 @@
     </w:p>
     <w:p>
       <w:pPr>
+        <w:widowControl w:val="0"/>
+        <w:jc w:val="right"/>
+      </w:pPr>
+      <w:r>
+        <w:t xml:space="preserve">Figura </w:t>
+      </w:r>
+      <w:r>
+        <w:t>63</w:t>
+      </w:r>
+      <w:r>
+        <w:t>:</w:t>
+      </w:r>
+      <w:r>
+        <w:t xml:space="preserve"> Diagrama </w:t>
+      </w:r>
+      <w:r>
+        <w:t xml:space="preserve">de Actividad – </w:t>
+      </w:r>
+      <w:r>
+        <w:t>Eliminar Profesor</w:t>
+      </w:r>
+    </w:p>
+    <w:p>
+      <w:pPr>
+        <w:widowControl w:val="0"/>
+        <w:jc w:val="right"/>
+      </w:pPr>
+    </w:p>
+    <w:p>
+      <w:pPr>
         <w:rPr>
           <w:b/>
         </w:rPr>
@@ -18065,10 +18549,27 @@
     </w:p>
     <w:p>
       <w:pPr>
-        <w:rPr>
-          <w:b/>
-        </w:rPr>
-      </w:pPr>
+        <w:widowControl w:val="0"/>
+        <w:jc w:val="right"/>
+      </w:pPr>
+      <w:r>
+        <w:t xml:space="preserve">Figura </w:t>
+      </w:r>
+      <w:r>
+        <w:t>64</w:t>
+      </w:r>
+      <w:r>
+        <w:t>:</w:t>
+      </w:r>
+      <w:r>
+        <w:t xml:space="preserve"> Diagrama </w:t>
+      </w:r>
+      <w:r>
+        <w:t xml:space="preserve">de Actividad – </w:t>
+      </w:r>
+      <w:r>
+        <w:t>Editar Profesor</w:t>
+      </w:r>
     </w:p>
     <w:p>
       <w:pPr>
@@ -18158,11 +18659,27 @@
     </w:p>
     <w:p>
       <w:pPr>
-        <w:jc w:val="center"/>
-        <w:rPr>
-          <w:b/>
-        </w:rPr>
-      </w:pPr>
+        <w:widowControl w:val="0"/>
+        <w:jc w:val="right"/>
+      </w:pPr>
+      <w:r>
+        <w:t xml:space="preserve">Figura </w:t>
+      </w:r>
+      <w:r>
+        <w:t>65</w:t>
+      </w:r>
+      <w:r>
+        <w:t>:</w:t>
+      </w:r>
+      <w:r>
+        <w:t xml:space="preserve"> Diagrama </w:t>
+      </w:r>
+      <w:r>
+        <w:t xml:space="preserve">de Actividad – Configurar </w:t>
+      </w:r>
+      <w:r>
+        <w:t>Preferencia de Periodos Profesores</w:t>
+      </w:r>
     </w:p>
     <w:p>
       <w:pPr>
@@ -18253,11 +18770,27 @@
     </w:p>
     <w:p>
       <w:pPr>
-        <w:jc w:val="center"/>
-        <w:rPr>
-          <w:b/>
-        </w:rPr>
-      </w:pPr>
+        <w:widowControl w:val="0"/>
+        <w:jc w:val="right"/>
+      </w:pPr>
+      <w:r>
+        <w:t xml:space="preserve">Figura </w:t>
+      </w:r>
+      <w:r>
+        <w:t>66</w:t>
+      </w:r>
+      <w:r>
+        <w:t>:</w:t>
+      </w:r>
+      <w:r>
+        <w:t xml:space="preserve"> Diagrama </w:t>
+      </w:r>
+      <w:r>
+        <w:t xml:space="preserve">de Actividad – Configurar </w:t>
+      </w:r>
+      <w:r>
+        <w:t>Preferencia de Asignaturas de Profesores</w:t>
+      </w:r>
     </w:p>
     <w:p>
       <w:pPr>
@@ -18347,10 +18880,27 @@
     </w:p>
     <w:p>
       <w:pPr>
-        <w:rPr>
-          <w:b/>
-        </w:rPr>
-      </w:pPr>
+        <w:widowControl w:val="0"/>
+        <w:jc w:val="right"/>
+      </w:pPr>
+      <w:r>
+        <w:t xml:space="preserve">Figura </w:t>
+      </w:r>
+      <w:r>
+        <w:t>67</w:t>
+      </w:r>
+      <w:r>
+        <w:t>:</w:t>
+      </w:r>
+      <w:r>
+        <w:t xml:space="preserve"> Diagrama </w:t>
+      </w:r>
+      <w:r>
+        <w:t xml:space="preserve">de Actividad – </w:t>
+      </w:r>
+      <w:r>
+        <w:t>Crear Aulas</w:t>
+      </w:r>
     </w:p>
     <w:p>
       <w:pPr>
@@ -18441,10 +18991,27 @@
     </w:p>
     <w:p>
       <w:pPr>
-        <w:rPr>
-          <w:b/>
-        </w:rPr>
-      </w:pPr>
+        <w:widowControl w:val="0"/>
+        <w:jc w:val="right"/>
+      </w:pPr>
+      <w:r>
+        <w:t xml:space="preserve">Figura </w:t>
+      </w:r>
+      <w:r>
+        <w:t>6</w:t>
+      </w:r>
+      <w:r>
+        <w:t>8:</w:t>
+      </w:r>
+      <w:r>
+        <w:t xml:space="preserve"> Diagrama </w:t>
+      </w:r>
+      <w:r>
+        <w:t xml:space="preserve">de Actividad – </w:t>
+      </w:r>
+      <w:r>
+        <w:t>Eliminar Aula</w:t>
+      </w:r>
     </w:p>
     <w:p>
       <w:pPr>
@@ -18534,11 +19101,27 @@
     </w:p>
     <w:p>
       <w:pPr>
-        <w:jc w:val="center"/>
-        <w:rPr>
-          <w:b/>
-        </w:rPr>
-      </w:pPr>
+        <w:widowControl w:val="0"/>
+        <w:jc w:val="right"/>
+      </w:pPr>
+      <w:r>
+        <w:t xml:space="preserve">Figura </w:t>
+      </w:r>
+      <w:r>
+        <w:t>69</w:t>
+      </w:r>
+      <w:r>
+        <w:t>:</w:t>
+      </w:r>
+      <w:r>
+        <w:t xml:space="preserve"> Diagrama </w:t>
+      </w:r>
+      <w:r>
+        <w:t xml:space="preserve">de Actividad – </w:t>
+      </w:r>
+      <w:r>
+        <w:t>Editar Aula</w:t>
+      </w:r>
     </w:p>
     <w:p>
       <w:pPr>
@@ -18636,10 +19219,27 @@
     </w:p>
     <w:p>
       <w:pPr>
-        <w:rPr>
-          <w:b/>
-        </w:rPr>
-      </w:pPr>
+        <w:widowControl w:val="0"/>
+        <w:jc w:val="right"/>
+      </w:pPr>
+      <w:r>
+        <w:t xml:space="preserve">Figura </w:t>
+      </w:r>
+      <w:r>
+        <w:t>70</w:t>
+      </w:r>
+      <w:r>
+        <w:t>:</w:t>
+      </w:r>
+      <w:r>
+        <w:t xml:space="preserve"> Diagrama </w:t>
+      </w:r>
+      <w:r>
+        <w:t xml:space="preserve">de Actividad – </w:t>
+      </w:r>
+      <w:r>
+        <w:t>Crear Configuración de Clases</w:t>
+      </w:r>
     </w:p>
     <w:p>
       <w:pPr>
@@ -18677,8 +19277,8 @@
         </w:rPr>
         <w:drawing>
           <wp:inline distT="0" distB="0" distL="0" distR="0" wp14:anchorId="59162D81" wp14:editId="42DC9C3C">
-            <wp:extent cx="2490057" cy="3590925"/>
-            <wp:effectExtent l="19050" t="19050" r="24765" b="9525"/>
+            <wp:extent cx="2390983" cy="3448050"/>
+            <wp:effectExtent l="19050" t="19050" r="28575" b="19050"/>
             <wp:docPr id="53" name="Imagen 53"/>
             <wp:cNvGraphicFramePr>
               <a:graphicFrameLocks xmlns:a="http://schemas.openxmlformats.org/drawingml/2006/main" noChangeAspect="1"/>
@@ -18708,7 +19308,7 @@
                   <pic:spPr bwMode="auto">
                     <a:xfrm>
                       <a:off x="0" y="0"/>
-                      <a:ext cx="2490863" cy="3592087"/>
+                      <a:ext cx="2392687" cy="3450508"/>
                     </a:xfrm>
                     <a:prstGeom prst="rect">
                       <a:avLst/>
@@ -18725,6 +19325,30 @@
             </a:graphic>
           </wp:inline>
         </w:drawing>
+      </w:r>
+    </w:p>
+    <w:p>
+      <w:pPr>
+        <w:widowControl w:val="0"/>
+        <w:jc w:val="right"/>
+      </w:pPr>
+      <w:r>
+        <w:t xml:space="preserve">Figura </w:t>
+      </w:r>
+      <w:r>
+        <w:t>71</w:t>
+      </w:r>
+      <w:r>
+        <w:t>:</w:t>
+      </w:r>
+      <w:r>
+        <w:t xml:space="preserve"> Diagrama </w:t>
+      </w:r>
+      <w:r>
+        <w:t xml:space="preserve">de Actividad – </w:t>
+      </w:r>
+      <w:r>
+        <w:t>Agregar Clase a Configuración Existente</w:t>
       </w:r>
     </w:p>
     <w:p>
@@ -18816,10 +19440,27 @@
     </w:p>
     <w:p>
       <w:pPr>
-        <w:rPr>
-          <w:b/>
-        </w:rPr>
-      </w:pPr>
+        <w:widowControl w:val="0"/>
+        <w:jc w:val="right"/>
+      </w:pPr>
+      <w:r>
+        <w:t xml:space="preserve">Figura </w:t>
+      </w:r>
+      <w:r>
+        <w:t>72</w:t>
+      </w:r>
+      <w:r>
+        <w:t>:</w:t>
+      </w:r>
+      <w:r>
+        <w:t xml:space="preserve"> Diagrama </w:t>
+      </w:r>
+      <w:r>
+        <w:t xml:space="preserve">de Actividad – </w:t>
+      </w:r>
+      <w:r>
+        <w:t>Editar Clase de Configuración Existente</w:t>
+      </w:r>
     </w:p>
     <w:p>
       <w:pPr>
@@ -18909,11 +19550,27 @@
     </w:p>
     <w:p>
       <w:pPr>
-        <w:jc w:val="center"/>
-        <w:rPr>
-          <w:b/>
-        </w:rPr>
-      </w:pPr>
+        <w:widowControl w:val="0"/>
+        <w:jc w:val="right"/>
+      </w:pPr>
+      <w:r>
+        <w:t xml:space="preserve">Figura </w:t>
+      </w:r>
+      <w:r>
+        <w:t>73</w:t>
+      </w:r>
+      <w:r>
+        <w:t>:</w:t>
+      </w:r>
+      <w:r>
+        <w:t xml:space="preserve"> Diagrama </w:t>
+      </w:r>
+      <w:r>
+        <w:t xml:space="preserve">de Actividad – </w:t>
+      </w:r>
+      <w:r>
+        <w:t>Eliminar Clase de Configuración Existente</w:t>
+      </w:r>
     </w:p>
     <w:p>
       <w:pPr>
@@ -19011,6 +19668,30 @@
     </w:p>
     <w:p>
       <w:pPr>
+        <w:widowControl w:val="0"/>
+        <w:jc w:val="right"/>
+      </w:pPr>
+      <w:r>
+        <w:t xml:space="preserve">Figura </w:t>
+      </w:r>
+      <w:r>
+        <w:t>74</w:t>
+      </w:r>
+      <w:r>
+        <w:t>:</w:t>
+      </w:r>
+      <w:r>
+        <w:t xml:space="preserve"> Diagrama </w:t>
+      </w:r>
+      <w:r>
+        <w:t xml:space="preserve">de Actividad – </w:t>
+      </w:r>
+      <w:r>
+        <w:t>Generar Horario</w:t>
+      </w:r>
+    </w:p>
+    <w:p>
+      <w:pPr>
         <w:pStyle w:val="Sinespaciado"/>
         <w:rPr>
           <w:b/>
@@ -19204,7 +19885,6 @@
         <w:rPr>
           <w:b/>
         </w:rPr>
-        <w:lastRenderedPageBreak/>
         <w:t>2.5 Diseño de Interfaz de Usuario</w:t>
       </w:r>
     </w:p>
@@ -19247,8 +19927,8 @@
         </w:rPr>
         <w:drawing>
           <wp:inline distT="0" distB="0" distL="0" distR="0" wp14:anchorId="6B4BE938" wp14:editId="5A3EFB75">
-            <wp:extent cx="5943600" cy="6572250"/>
-            <wp:effectExtent l="19050" t="19050" r="19050" b="19050"/>
+            <wp:extent cx="5633499" cy="6229350"/>
+            <wp:effectExtent l="19050" t="19050" r="24765" b="19050"/>
             <wp:docPr id="28" name="Imagen 28"/>
             <wp:cNvGraphicFramePr>
               <a:graphicFrameLocks xmlns:a="http://schemas.openxmlformats.org/drawingml/2006/main" noChangeAspect="1"/>
@@ -19278,7 +19958,7 @@
                   <pic:spPr bwMode="auto">
                     <a:xfrm>
                       <a:off x="0" y="0"/>
-                      <a:ext cx="5943600" cy="6572250"/>
+                      <a:ext cx="5638836" cy="6235252"/>
                     </a:xfrm>
                     <a:prstGeom prst="rect">
                       <a:avLst/>
@@ -19295,6 +19975,15 @@
             </a:graphic>
           </wp:inline>
         </w:drawing>
+      </w:r>
+    </w:p>
+    <w:p>
+      <w:pPr>
+        <w:widowControl w:val="0"/>
+        <w:jc w:val="right"/>
+      </w:pPr>
+      <w:r>
+        <w:t>Figura 75: Vista Principal</w:t>
       </w:r>
     </w:p>
     <w:p>
@@ -19405,8 +20094,11 @@
     <w:p>
       <w:pPr>
         <w:widowControl w:val="0"/>
-        <w:jc w:val="both"/>
-      </w:pPr>
+        <w:jc w:val="right"/>
+      </w:pPr>
+      <w:r>
+        <w:t>Figura 76: Vista de Periodos</w:t>
+      </w:r>
     </w:p>
     <w:p>
       <w:pPr>
@@ -19550,11 +20242,17 @@
     <w:p>
       <w:pPr>
         <w:widowControl w:val="0"/>
-        <w:jc w:val="both"/>
-        <w:rPr>
-          <w:b/>
-        </w:rPr>
-      </w:pPr>
+        <w:jc w:val="right"/>
+      </w:pPr>
+      <w:r>
+        <w:t>Figura 77</w:t>
+      </w:r>
+      <w:r>
+        <w:t xml:space="preserve">: Vista de </w:t>
+      </w:r>
+      <w:r>
+        <w:t>Asignaturas</w:t>
+      </w:r>
     </w:p>
     <w:p>
       <w:pPr>
@@ -19739,10 +20437,17 @@
     <w:p>
       <w:pPr>
         <w:widowControl w:val="0"/>
-        <w:rPr>
-          <w:b/>
-        </w:rPr>
-      </w:pPr>
+        <w:jc w:val="right"/>
+      </w:pPr>
+      <w:r>
+        <w:t>Figura 7</w:t>
+      </w:r>
+      <w:r>
+        <w:t>8: Vista de Grados</w:t>
+      </w:r>
+      <w:r>
+        <w:t xml:space="preserve"> y Cursos</w:t>
+      </w:r>
     </w:p>
     <w:p>
       <w:pPr>
@@ -19922,11 +20627,17 @@
     <w:p>
       <w:pPr>
         <w:widowControl w:val="0"/>
-        <w:jc w:val="both"/>
-        <w:rPr>
-          <w:b/>
-        </w:rPr>
-      </w:pPr>
+        <w:jc w:val="right"/>
+      </w:pPr>
+      <w:r>
+        <w:t>Figura 79</w:t>
+      </w:r>
+      <w:r>
+        <w:t xml:space="preserve">: Vista de </w:t>
+      </w:r>
+      <w:r>
+        <w:t>Carga Académica</w:t>
+      </w:r>
     </w:p>
     <w:p>
       <w:pPr>
@@ -20094,11 +20805,11 @@
     <w:p>
       <w:pPr>
         <w:widowControl w:val="0"/>
-        <w:jc w:val="both"/>
-        <w:rPr>
-          <w:b/>
-        </w:rPr>
-      </w:pPr>
+        <w:jc w:val="right"/>
+      </w:pPr>
+      <w:r>
+        <w:t>Figura 80: Vista de Profesores</w:t>
+      </w:r>
     </w:p>
     <w:p>
       <w:pPr>
@@ -20239,11 +20950,17 @@
     <w:p>
       <w:pPr>
         <w:widowControl w:val="0"/>
-        <w:jc w:val="both"/>
-        <w:rPr>
-          <w:b/>
-        </w:rPr>
-      </w:pPr>
+        <w:jc w:val="right"/>
+      </w:pPr>
+      <w:r>
+        <w:t>Figura 81</w:t>
+      </w:r>
+      <w:r>
+        <w:t xml:space="preserve">: Vista de </w:t>
+      </w:r>
+      <w:r>
+        <w:t>Aulas</w:t>
+      </w:r>
     </w:p>
     <w:p>
       <w:pPr>
@@ -21087,7 +21804,7 @@
   <w:abstractNum w:abstractNumId="9">
     <w:nsid w:val="11CF589E"/>
     <w:multiLevelType w:val="hybridMultilevel"/>
-    <w:tmpl w:val="DD3497DA"/>
+    <w:tmpl w:val="E36887C6"/>
     <w:lvl w:ilvl="0" w:tplc="0C0A0001">
       <w:start w:val="1"/>
       <w:numFmt w:val="bullet"/>
@@ -21100,7 +21817,7 @@
         <w:rFonts w:ascii="Symbol" w:hAnsi="Symbol" w:hint="default"/>
       </w:rPr>
     </w:lvl>
-    <w:lvl w:ilvl="1" w:tplc="0C0A0003" w:tentative="1">
+    <w:lvl w:ilvl="1" w:tplc="0C0A0003">
       <w:start w:val="1"/>
       <w:numFmt w:val="bullet"/>
       <w:lvlText w:val="o"/>
@@ -21376,6 +22093,119 @@
     </w:lvl>
   </w:abstractNum>
   <w:abstractNum w:abstractNumId="12">
+    <w:nsid w:val="29944561"/>
+    <w:multiLevelType w:val="hybridMultilevel"/>
+    <w:tmpl w:val="D1846EE2"/>
+    <w:lvl w:ilvl="0" w:tplc="0C0A0001">
+      <w:start w:val="1"/>
+      <w:numFmt w:val="bullet"/>
+      <w:lvlText w:val=""/>
+      <w:lvlJc w:val="left"/>
+      <w:pPr>
+        <w:ind w:left="1428" w:hanging="360"/>
+      </w:pPr>
+      <w:rPr>
+        <w:rFonts w:ascii="Symbol" w:hAnsi="Symbol" w:hint="default"/>
+      </w:rPr>
+    </w:lvl>
+    <w:lvl w:ilvl="1" w:tplc="0C0A0003" w:tentative="1">
+      <w:start w:val="1"/>
+      <w:numFmt w:val="bullet"/>
+      <w:lvlText w:val="o"/>
+      <w:lvlJc w:val="left"/>
+      <w:pPr>
+        <w:ind w:left="2148" w:hanging="360"/>
+      </w:pPr>
+      <w:rPr>
+        <w:rFonts w:ascii="Courier New" w:hAnsi="Courier New" w:cs="Courier New" w:hint="default"/>
+      </w:rPr>
+    </w:lvl>
+    <w:lvl w:ilvl="2" w:tplc="0C0A0005" w:tentative="1">
+      <w:start w:val="1"/>
+      <w:numFmt w:val="bullet"/>
+      <w:lvlText w:val=""/>
+      <w:lvlJc w:val="left"/>
+      <w:pPr>
+        <w:ind w:left="2868" w:hanging="360"/>
+      </w:pPr>
+      <w:rPr>
+        <w:rFonts w:ascii="Wingdings" w:hAnsi="Wingdings" w:hint="default"/>
+      </w:rPr>
+    </w:lvl>
+    <w:lvl w:ilvl="3" w:tplc="0C0A0001" w:tentative="1">
+      <w:start w:val="1"/>
+      <w:numFmt w:val="bullet"/>
+      <w:lvlText w:val=""/>
+      <w:lvlJc w:val="left"/>
+      <w:pPr>
+        <w:ind w:left="3588" w:hanging="360"/>
+      </w:pPr>
+      <w:rPr>
+        <w:rFonts w:ascii="Symbol" w:hAnsi="Symbol" w:hint="default"/>
+      </w:rPr>
+    </w:lvl>
+    <w:lvl w:ilvl="4" w:tplc="0C0A0003" w:tentative="1">
+      <w:start w:val="1"/>
+      <w:numFmt w:val="bullet"/>
+      <w:lvlText w:val="o"/>
+      <w:lvlJc w:val="left"/>
+      <w:pPr>
+        <w:ind w:left="4308" w:hanging="360"/>
+      </w:pPr>
+      <w:rPr>
+        <w:rFonts w:ascii="Courier New" w:hAnsi="Courier New" w:cs="Courier New" w:hint="default"/>
+      </w:rPr>
+    </w:lvl>
+    <w:lvl w:ilvl="5" w:tplc="0C0A0005" w:tentative="1">
+      <w:start w:val="1"/>
+      <w:numFmt w:val="bullet"/>
+      <w:lvlText w:val=""/>
+      <w:lvlJc w:val="left"/>
+      <w:pPr>
+        <w:ind w:left="5028" w:hanging="360"/>
+      </w:pPr>
+      <w:rPr>
+        <w:rFonts w:ascii="Wingdings" w:hAnsi="Wingdings" w:hint="default"/>
+      </w:rPr>
+    </w:lvl>
+    <w:lvl w:ilvl="6" w:tplc="0C0A0001" w:tentative="1">
+      <w:start w:val="1"/>
+      <w:numFmt w:val="bullet"/>
+      <w:lvlText w:val=""/>
+      <w:lvlJc w:val="left"/>
+      <w:pPr>
+        <w:ind w:left="5748" w:hanging="360"/>
+      </w:pPr>
+      <w:rPr>
+        <w:rFonts w:ascii="Symbol" w:hAnsi="Symbol" w:hint="default"/>
+      </w:rPr>
+    </w:lvl>
+    <w:lvl w:ilvl="7" w:tplc="0C0A0003" w:tentative="1">
+      <w:start w:val="1"/>
+      <w:numFmt w:val="bullet"/>
+      <w:lvlText w:val="o"/>
+      <w:lvlJc w:val="left"/>
+      <w:pPr>
+        <w:ind w:left="6468" w:hanging="360"/>
+      </w:pPr>
+      <w:rPr>
+        <w:rFonts w:ascii="Courier New" w:hAnsi="Courier New" w:cs="Courier New" w:hint="default"/>
+      </w:rPr>
+    </w:lvl>
+    <w:lvl w:ilvl="8" w:tplc="0C0A0005" w:tentative="1">
+      <w:start w:val="1"/>
+      <w:numFmt w:val="bullet"/>
+      <w:lvlText w:val=""/>
+      <w:lvlJc w:val="left"/>
+      <w:pPr>
+        <w:ind w:left="7188" w:hanging="360"/>
+      </w:pPr>
+      <w:rPr>
+        <w:rFonts w:ascii="Wingdings" w:hAnsi="Wingdings" w:hint="default"/>
+      </w:rPr>
+    </w:lvl>
+  </w:abstractNum>
+  <w:abstractNum w:abstractNumId="13">
     <w:nsid w:val="38E56032"/>
     <w:multiLevelType w:val="hybridMultilevel"/>
     <w:tmpl w:val="45CC13E4"/>
@@ -21461,7 +22291,7 @@
       </w:pPr>
     </w:lvl>
   </w:abstractNum>
-  <w:abstractNum w:abstractNumId="13">
+  <w:abstractNum w:abstractNumId="14">
     <w:nsid w:val="39F4152F"/>
     <w:multiLevelType w:val="hybridMultilevel"/>
     <w:tmpl w:val="D7186036"/>
@@ -21550,7 +22380,7 @@
       </w:pPr>
     </w:lvl>
   </w:abstractNum>
-  <w:abstractNum w:abstractNumId="14">
+  <w:abstractNum w:abstractNumId="15">
     <w:nsid w:val="39FC45A4"/>
     <w:multiLevelType w:val="hybridMultilevel"/>
     <w:tmpl w:val="D7186036"/>
@@ -21639,7 +22469,7 @@
       </w:pPr>
     </w:lvl>
   </w:abstractNum>
-  <w:abstractNum w:abstractNumId="15">
+  <w:abstractNum w:abstractNumId="16">
     <w:nsid w:val="3C554F83"/>
     <w:multiLevelType w:val="hybridMultilevel"/>
     <w:tmpl w:val="D7186036"/>
@@ -21728,7 +22558,7 @@
       </w:pPr>
     </w:lvl>
   </w:abstractNum>
-  <w:abstractNum w:abstractNumId="16">
+  <w:abstractNum w:abstractNumId="17">
     <w:nsid w:val="426A29BD"/>
     <w:multiLevelType w:val="hybridMultilevel"/>
     <w:tmpl w:val="0A36FE0C"/>
@@ -21817,7 +22647,7 @@
       </w:pPr>
     </w:lvl>
   </w:abstractNum>
-  <w:abstractNum w:abstractNumId="17">
+  <w:abstractNum w:abstractNumId="18">
     <w:nsid w:val="430857C4"/>
     <w:multiLevelType w:val="hybridMultilevel"/>
     <w:tmpl w:val="D7186036"/>
@@ -21906,7 +22736,7 @@
       </w:pPr>
     </w:lvl>
   </w:abstractNum>
-  <w:abstractNum w:abstractNumId="18">
+  <w:abstractNum w:abstractNumId="19">
     <w:nsid w:val="45947173"/>
     <w:multiLevelType w:val="hybridMultilevel"/>
     <w:tmpl w:val="0DEEDB30"/>
@@ -21992,7 +22822,7 @@
       </w:pPr>
     </w:lvl>
   </w:abstractNum>
-  <w:abstractNum w:abstractNumId="19">
+  <w:abstractNum w:abstractNumId="20">
     <w:nsid w:val="46C830D0"/>
     <w:multiLevelType w:val="hybridMultilevel"/>
     <w:tmpl w:val="0A36FE0C"/>
@@ -22081,7 +22911,7 @@
       </w:pPr>
     </w:lvl>
   </w:abstractNum>
-  <w:abstractNum w:abstractNumId="20">
+  <w:abstractNum w:abstractNumId="21">
     <w:nsid w:val="48442A88"/>
     <w:multiLevelType w:val="hybridMultilevel"/>
     <w:tmpl w:val="0DEEDB30"/>
@@ -22167,7 +22997,7 @@
       </w:pPr>
     </w:lvl>
   </w:abstractNum>
-  <w:abstractNum w:abstractNumId="21">
+  <w:abstractNum w:abstractNumId="22">
     <w:nsid w:val="484D0865"/>
     <w:multiLevelType w:val="hybridMultilevel"/>
     <w:tmpl w:val="D7186036"/>
@@ -22256,7 +23086,7 @@
       </w:pPr>
     </w:lvl>
   </w:abstractNum>
-  <w:abstractNum w:abstractNumId="22">
+  <w:abstractNum w:abstractNumId="23">
     <w:nsid w:val="4F7869E1"/>
     <w:multiLevelType w:val="hybridMultilevel"/>
     <w:tmpl w:val="7616B144"/>
@@ -22342,7 +23172,7 @@
       </w:pPr>
     </w:lvl>
   </w:abstractNum>
-  <w:abstractNum w:abstractNumId="23">
+  <w:abstractNum w:abstractNumId="24">
     <w:nsid w:val="55F42B98"/>
     <w:multiLevelType w:val="hybridMultilevel"/>
     <w:tmpl w:val="D7186036"/>
@@ -22431,7 +23261,7 @@
       </w:pPr>
     </w:lvl>
   </w:abstractNum>
-  <w:abstractNum w:abstractNumId="24">
+  <w:abstractNum w:abstractNumId="25">
     <w:nsid w:val="593B70CC"/>
     <w:multiLevelType w:val="hybridMultilevel"/>
     <w:tmpl w:val="0DEEDB30"/>
@@ -22517,7 +23347,7 @@
       </w:pPr>
     </w:lvl>
   </w:abstractNum>
-  <w:abstractNum w:abstractNumId="25">
+  <w:abstractNum w:abstractNumId="26">
     <w:nsid w:val="5AC61F82"/>
     <w:multiLevelType w:val="hybridMultilevel"/>
     <w:tmpl w:val="D7186036"/>
@@ -22606,7 +23436,7 @@
       </w:pPr>
     </w:lvl>
   </w:abstractNum>
-  <w:abstractNum w:abstractNumId="26">
+  <w:abstractNum w:abstractNumId="27">
     <w:nsid w:val="5C0D1EB7"/>
     <w:multiLevelType w:val="hybridMultilevel"/>
     <w:tmpl w:val="39B8A3FA"/>
@@ -22692,7 +23522,7 @@
       </w:pPr>
     </w:lvl>
   </w:abstractNum>
-  <w:abstractNum w:abstractNumId="27">
+  <w:abstractNum w:abstractNumId="28">
     <w:nsid w:val="5C771963"/>
     <w:multiLevelType w:val="hybridMultilevel"/>
     <w:tmpl w:val="2B6E8D6A"/>
@@ -22778,7 +23608,7 @@
       </w:pPr>
     </w:lvl>
   </w:abstractNum>
-  <w:abstractNum w:abstractNumId="28">
+  <w:abstractNum w:abstractNumId="29">
     <w:nsid w:val="5CC24672"/>
     <w:multiLevelType w:val="hybridMultilevel"/>
     <w:tmpl w:val="0A36FE0C"/>
@@ -22867,7 +23697,7 @@
       </w:pPr>
     </w:lvl>
   </w:abstractNum>
-  <w:abstractNum w:abstractNumId="29">
+  <w:abstractNum w:abstractNumId="30">
     <w:nsid w:val="5DFA0604"/>
     <w:multiLevelType w:val="hybridMultilevel"/>
     <w:tmpl w:val="C5F01D5A"/>
@@ -22953,7 +23783,7 @@
       </w:pPr>
     </w:lvl>
   </w:abstractNum>
-  <w:abstractNum w:abstractNumId="30">
+  <w:abstractNum w:abstractNumId="31">
     <w:nsid w:val="61B06EB5"/>
     <w:multiLevelType w:val="hybridMultilevel"/>
     <w:tmpl w:val="6C2660A0"/>
@@ -23042,7 +23872,7 @@
       </w:pPr>
     </w:lvl>
   </w:abstractNum>
-  <w:abstractNum w:abstractNumId="31">
+  <w:abstractNum w:abstractNumId="32">
     <w:nsid w:val="648F1D53"/>
     <w:multiLevelType w:val="hybridMultilevel"/>
     <w:tmpl w:val="D7186036"/>
@@ -23131,7 +23961,7 @@
       </w:pPr>
     </w:lvl>
   </w:abstractNum>
-  <w:abstractNum w:abstractNumId="32">
+  <w:abstractNum w:abstractNumId="33">
     <w:nsid w:val="6B557C28"/>
     <w:multiLevelType w:val="hybridMultilevel"/>
     <w:tmpl w:val="6C2660A0"/>
@@ -23220,7 +24050,7 @@
       </w:pPr>
     </w:lvl>
   </w:abstractNum>
-  <w:abstractNum w:abstractNumId="33">
+  <w:abstractNum w:abstractNumId="34">
     <w:nsid w:val="720615A1"/>
     <w:multiLevelType w:val="hybridMultilevel"/>
     <w:tmpl w:val="D7186036"/>
@@ -23309,7 +24139,7 @@
       </w:pPr>
     </w:lvl>
   </w:abstractNum>
-  <w:abstractNum w:abstractNumId="34">
+  <w:abstractNum w:abstractNumId="35">
     <w:nsid w:val="752F62F1"/>
     <w:multiLevelType w:val="hybridMultilevel"/>
     <w:tmpl w:val="C5F01D5A"/>
@@ -23395,7 +24225,7 @@
       </w:pPr>
     </w:lvl>
   </w:abstractNum>
-  <w:abstractNum w:abstractNumId="35">
+  <w:abstractNum w:abstractNumId="36">
     <w:nsid w:val="7B331A68"/>
     <w:multiLevelType w:val="hybridMultilevel"/>
     <w:tmpl w:val="0A36FE0C"/>
@@ -23484,7 +24314,7 @@
       </w:pPr>
     </w:lvl>
   </w:abstractNum>
-  <w:abstractNum w:abstractNumId="36">
+  <w:abstractNum w:abstractNumId="37">
     <w:nsid w:val="7C023B80"/>
     <w:multiLevelType w:val="hybridMultilevel"/>
     <w:tmpl w:val="BE06792C"/>
@@ -23597,7 +24427,7 @@
       </w:rPr>
     </w:lvl>
   </w:abstractNum>
-  <w:abstractNum w:abstractNumId="37">
+  <w:abstractNum w:abstractNumId="38">
     <w:nsid w:val="7F9309C2"/>
     <w:multiLevelType w:val="hybridMultilevel"/>
     <w:tmpl w:val="D7186036"/>
@@ -23687,28 +24517,28 @@
     </w:lvl>
   </w:abstractNum>
   <w:num w:numId="1">
-    <w:abstractNumId w:val="16"/>
+    <w:abstractNumId w:val="17"/>
   </w:num>
   <w:num w:numId="2">
-    <w:abstractNumId w:val="35"/>
+    <w:abstractNumId w:val="36"/>
   </w:num>
   <w:num w:numId="3">
-    <w:abstractNumId w:val="19"/>
+    <w:abstractNumId w:val="20"/>
   </w:num>
   <w:num w:numId="4">
-    <w:abstractNumId w:val="28"/>
+    <w:abstractNumId w:val="29"/>
   </w:num>
   <w:num w:numId="5">
     <w:abstractNumId w:val="0"/>
   </w:num>
   <w:num w:numId="6">
-    <w:abstractNumId w:val="27"/>
+    <w:abstractNumId w:val="28"/>
   </w:num>
   <w:num w:numId="7">
-    <w:abstractNumId w:val="24"/>
+    <w:abstractNumId w:val="25"/>
   </w:num>
   <w:num w:numId="8">
-    <w:abstractNumId w:val="18"/>
+    <w:abstractNumId w:val="19"/>
   </w:num>
   <w:num w:numId="9">
     <w:abstractNumId w:val="11"/>
@@ -23717,52 +24547,52 @@
     <w:abstractNumId w:val="7"/>
   </w:num>
   <w:num w:numId="11">
-    <w:abstractNumId w:val="29"/>
+    <w:abstractNumId w:val="30"/>
   </w:num>
   <w:num w:numId="12">
-    <w:abstractNumId w:val="20"/>
+    <w:abstractNumId w:val="21"/>
   </w:num>
   <w:num w:numId="13">
-    <w:abstractNumId w:val="12"/>
+    <w:abstractNumId w:val="13"/>
   </w:num>
   <w:num w:numId="14">
     <w:abstractNumId w:val="5"/>
   </w:num>
   <w:num w:numId="15">
-    <w:abstractNumId w:val="26"/>
+    <w:abstractNumId w:val="27"/>
   </w:num>
   <w:num w:numId="16">
-    <w:abstractNumId w:val="22"/>
+    <w:abstractNumId w:val="23"/>
   </w:num>
   <w:num w:numId="17">
-    <w:abstractNumId w:val="34"/>
+    <w:abstractNumId w:val="35"/>
   </w:num>
   <w:num w:numId="18">
     <w:abstractNumId w:val="4"/>
   </w:num>
   <w:num w:numId="19">
-    <w:abstractNumId w:val="32"/>
+    <w:abstractNumId w:val="33"/>
   </w:num>
   <w:num w:numId="20">
     <w:abstractNumId w:val="8"/>
   </w:num>
   <w:num w:numId="21">
-    <w:abstractNumId w:val="30"/>
+    <w:abstractNumId w:val="31"/>
   </w:num>
   <w:num w:numId="22">
     <w:abstractNumId w:val="3"/>
   </w:num>
   <w:num w:numId="23">
-    <w:abstractNumId w:val="37"/>
+    <w:abstractNumId w:val="38"/>
   </w:num>
   <w:num w:numId="24">
-    <w:abstractNumId w:val="15"/>
+    <w:abstractNumId w:val="16"/>
   </w:num>
   <w:num w:numId="25">
-    <w:abstractNumId w:val="17"/>
+    <w:abstractNumId w:val="18"/>
   </w:num>
   <w:num w:numId="26">
-    <w:abstractNumId w:val="33"/>
+    <w:abstractNumId w:val="34"/>
   </w:num>
   <w:num w:numId="27">
     <w:abstractNumId w:val="1"/>
@@ -23771,34 +24601,37 @@
     <w:abstractNumId w:val="6"/>
   </w:num>
   <w:num w:numId="29">
-    <w:abstractNumId w:val="14"/>
+    <w:abstractNumId w:val="15"/>
   </w:num>
   <w:num w:numId="30">
-    <w:abstractNumId w:val="21"/>
+    <w:abstractNumId w:val="22"/>
   </w:num>
   <w:num w:numId="31">
     <w:abstractNumId w:val="10"/>
   </w:num>
   <w:num w:numId="32">
-    <w:abstractNumId w:val="13"/>
+    <w:abstractNumId w:val="14"/>
   </w:num>
   <w:num w:numId="33">
-    <w:abstractNumId w:val="25"/>
+    <w:abstractNumId w:val="26"/>
   </w:num>
   <w:num w:numId="34">
-    <w:abstractNumId w:val="23"/>
+    <w:abstractNumId w:val="24"/>
   </w:num>
   <w:num w:numId="35">
     <w:abstractNumId w:val="2"/>
   </w:num>
   <w:num w:numId="36">
-    <w:abstractNumId w:val="31"/>
+    <w:abstractNumId w:val="32"/>
   </w:num>
   <w:num w:numId="37">
-    <w:abstractNumId w:val="36"/>
+    <w:abstractNumId w:val="37"/>
   </w:num>
   <w:num w:numId="38">
     <w:abstractNumId w:val="9"/>
+  </w:num>
+  <w:num w:numId="39">
+    <w:abstractNumId w:val="12"/>
   </w:num>
   <w:numIdMacAtCleanup w:val="38"/>
 </w:numbering>
@@ -24959,7 +25792,7 @@
 </file>
 
 <file path=customXml/itemProps1.xml><?xml version="1.0" encoding="utf-8"?>
-<ds:datastoreItem xmlns:ds="http://schemas.openxmlformats.org/officeDocument/2006/customXml" ds:itemID="{67D33B4F-6113-4647-AD1E-FB12AE72839B}">
+<ds:datastoreItem xmlns:ds="http://schemas.openxmlformats.org/officeDocument/2006/customXml" ds:itemID="{9300E6DB-4D82-432C-BAA5-C499318693B4}">
   <ds:schemaRefs>
     <ds:schemaRef ds:uri="http://schemas.openxmlformats.org/officeDocument/2006/bibliography"/>
   </ds:schemaRefs>

</xml_diff>